<commit_message>
final final test protokoll
</commit_message>
<xml_diff>
--- a/testprotokoll.docx
+++ b/testprotokoll.docx
@@ -1087,6 +1087,9 @@
             <w:pPr>
               <w:keepNext/>
             </w:pPr>
+            <w:r>
+              <w:t>14/04/2023</w:t>
+            </w:r>
           </w:p>
         </w:tc>
       </w:tr>
@@ -1117,6 +1120,9 @@
             <w:pPr>
               <w:keepNext/>
             </w:pPr>
+            <w:r>
+              <w:t>Maximilian Kos</w:t>
+            </w:r>
           </w:p>
         </w:tc>
       </w:tr>
@@ -1153,6 +1159,9 @@
             <w:pPr>
               <w:keepNext/>
             </w:pPr>
+            <w:r>
+              <w:t>0</w:t>
+            </w:r>
           </w:p>
         </w:tc>
       </w:tr>
@@ -1209,7 +1218,16 @@
           <w:tcPr>
             <w:tcW w:w="6662" w:type="dxa"/>
           </w:tcPr>
-          <w:p/>
+          <w:p>
+            <w:pPr>
+              <w:rPr>
+                <w:caps/>
+              </w:rPr>
+            </w:pPr>
+            <w:r>
+              <w:t>Das Ergebnis war das Erwartete Ergebnis</w:t>
+            </w:r>
+          </w:p>
           <w:p/>
           <w:p/>
           <w:p/>
@@ -1510,6 +1528,9 @@
             <w:pPr>
               <w:keepNext/>
             </w:pPr>
+            <w:r>
+              <w:t>14/04/2023</w:t>
+            </w:r>
           </w:p>
         </w:tc>
       </w:tr>
@@ -1540,6 +1561,9 @@
             <w:pPr>
               <w:keepNext/>
             </w:pPr>
+            <w:r>
+              <w:t>Maximilian Kos</w:t>
+            </w:r>
           </w:p>
         </w:tc>
       </w:tr>
@@ -1576,6 +1600,9 @@
             <w:pPr>
               <w:keepNext/>
             </w:pPr>
+            <w:r>
+              <w:t>0</w:t>
+            </w:r>
           </w:p>
         </w:tc>
       </w:tr>
@@ -1632,7 +1659,16 @@
           <w:tcPr>
             <w:tcW w:w="6662" w:type="dxa"/>
           </w:tcPr>
-          <w:p/>
+          <w:p>
+            <w:pPr>
+              <w:rPr>
+                <w:caps/>
+              </w:rPr>
+            </w:pPr>
+            <w:r>
+              <w:t>Das Ergebnis war das Erwartete Ergebnis</w:t>
+            </w:r>
+          </w:p>
           <w:p/>
           <w:p/>
           <w:p/>
@@ -1840,16 +1876,11 @@
             <w:r>
               <w:t>Um auf die Einzelansicht zugreifen zu können, muss im URL ein Parameter angegeben werden. Der Parameter lautet</w:t>
             </w:r>
-            <w:proofErr w:type="gramStart"/>
             <w:r>
               <w:t>:</w:t>
             </w:r>
             <w:r>
-              <w:t xml:space="preserve"> ?task</w:t>
-            </w:r>
-            <w:proofErr w:type="gramEnd"/>
-            <w:r>
-              <w:t>={id}. Bei Eingabe einer gültigen ID wird der zugehörige Task angezeigt. Bei Eingabe einer nicht vorhandenen ID erscheint eine Meldung, dass der Task nicht gefunden wurde.</w:t>
+              <w:t xml:space="preserve"> ?task={id}. Bei Eingabe einer gültigen ID wird der zugehörige Task angezeigt. Bei Eingabe einer nicht vorhandenen ID erscheint eine Meldung, dass der Task nicht gefunden wurde.</w:t>
             </w:r>
           </w:p>
         </w:tc>
@@ -1935,6 +1966,9 @@
             <w:pPr>
               <w:keepNext/>
             </w:pPr>
+            <w:r>
+              <w:t>14/04/2023</w:t>
+            </w:r>
           </w:p>
         </w:tc>
       </w:tr>
@@ -1965,6 +1999,9 @@
             <w:pPr>
               <w:keepNext/>
             </w:pPr>
+            <w:r>
+              <w:t>Maximilian Kos</w:t>
+            </w:r>
           </w:p>
         </w:tc>
       </w:tr>
@@ -2001,6 +2038,9 @@
             <w:pPr>
               <w:keepNext/>
             </w:pPr>
+            <w:r>
+              <w:t>0</w:t>
+            </w:r>
           </w:p>
         </w:tc>
       </w:tr>
@@ -2057,8 +2097,22 @@
           <w:tcPr>
             <w:tcW w:w="6662" w:type="dxa"/>
           </w:tcPr>
-          <w:p/>
-          <w:p/>
+          <w:p>
+            <w:pPr>
+              <w:rPr>
+                <w:caps/>
+              </w:rPr>
+            </w:pPr>
+            <w:r>
+              <w:t>Das Ergebnis war das Erwartete Ergebn</w:t>
+            </w:r>
+            <w:r>
+              <w:t>i</w:t>
+            </w:r>
+            <w:r>
+              <w:t>s</w:t>
+            </w:r>
+          </w:p>
           <w:p/>
           <w:p/>
           <w:p/>
@@ -2251,7 +2305,7 @@
           <v:stroke joinstyle="miter"/>
           <v:path gradientshapeok="t" o:connecttype="rect"/>
         </v:shapetype>
-        <v:shape id="Text Box 95" o:spid="_x0000_s1028" type="#_x0000_t202" style="position:absolute;margin-left:475.65pt;margin-top:55.3pt;width:209.75pt;height:22.7pt;z-index:251664384;visibility:visible;mso-wrap-style:square;mso-width-percent:0;mso-height-percent:0;mso-wrap-distance-left:9pt;mso-wrap-distance-top:0;mso-wrap-distance-right:9pt;mso-wrap-distance-bottom:0;mso-position-horizontal:right;mso-position-horizontal-relative:page;mso-position-vertical:absolute;mso-position-vertical-relative:page;mso-width-percent:0;mso-height-percent:0;mso-width-relative:page;mso-height-relative:page;v-text-anchor:top" stroked="f">
+        <v:shape id="Text Box 95" o:spid="_x0000_s1028" type="#_x0000_t202" style="position:absolute;margin-left:634.2pt;margin-top:55.3pt;width:209.75pt;height:22.7pt;z-index:251664384;visibility:visible;mso-wrap-style:square;mso-width-percent:0;mso-height-percent:0;mso-wrap-distance-left:9pt;mso-wrap-distance-top:0;mso-wrap-distance-right:9pt;mso-wrap-distance-bottom:0;mso-position-horizontal:right;mso-position-horizontal-relative:page;mso-position-vertical:absolute;mso-position-vertical-relative:page;mso-width-percent:0;mso-height-percent:0;mso-width-relative:page;mso-height-relative:page;v-text-anchor:top" stroked="f">
           <v:textbox inset="0,0,0,0">
             <w:txbxContent>
               <w:p>
@@ -2318,7 +2372,7 @@
         <w:lang w:eastAsia="de-CH"/>
       </w:rPr>
       <w:pict w14:anchorId="6ECED2B0">
-        <v:shape id="Text Box 96" o:spid="_x0000_s1027" type="#_x0000_t202" style="position:absolute;margin-left:400.8pt;margin-top:0;width:184.8pt;height:130.5pt;z-index:251665408;visibility:visible;mso-wrap-style:square;mso-width-percent:0;mso-height-percent:0;mso-wrap-distance-left:9pt;mso-wrap-distance-top:0;mso-wrap-distance-right:9pt;mso-wrap-distance-bottom:0;mso-position-horizontal:right;mso-position-horizontal-relative:page;mso-position-vertical:absolute;mso-position-vertical-relative:page;mso-width-percent:0;mso-height-percent:0;mso-width-relative:margin;mso-height-relative:margin;v-text-anchor:top" filled="f" stroked="f">
+        <v:shape id="Text Box 96" o:spid="_x0000_s1027" type="#_x0000_t202" style="position:absolute;margin-left:534.4pt;margin-top:0;width:184.8pt;height:130.5pt;z-index:251665408;visibility:visible;mso-wrap-style:square;mso-width-percent:0;mso-height-percent:0;mso-wrap-distance-left:9pt;mso-wrap-distance-top:0;mso-wrap-distance-right:9pt;mso-wrap-distance-bottom:0;mso-position-horizontal:right;mso-position-horizontal-relative:page;mso-position-vertical:absolute;mso-position-vertical-relative:page;mso-width-percent:0;mso-height-percent:0;mso-width-relative:margin;mso-height-relative:margin;v-text-anchor:top" filled="f" stroked="f">
           <v:textbox inset="0,0,0,0">
             <w:txbxContent>
               <w:tbl>
@@ -2502,7 +2556,7 @@
           <v:stroke joinstyle="miter"/>
           <v:path gradientshapeok="t" o:connecttype="rect"/>
         </v:shapetype>
-        <v:shape id="###DraftMode###1026" o:spid="_x0000_s1026" type="#_x0000_t202" alt="off" style="position:absolute;margin-left:96.45pt;margin-top:-1584.2pt;width:83.35pt;height:20.85pt;z-index:251661312;visibility:visible;mso-wrap-style:square;mso-width-percent:0;mso-height-percent:0;mso-wrap-distance-left:9pt;mso-wrap-distance-top:0;mso-wrap-distance-right:9pt;mso-wrap-distance-bottom:0;mso-position-horizontal:right;mso-position-horizontal-relative:text;mso-position-vertical:absolute;mso-position-vertical-relative:page;mso-width-percent:0;mso-height-percent:0;mso-width-relative:page;mso-height-relative:page;v-text-anchor:top" o:gfxdata="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" stroked="f">
+        <v:shape id="###DraftMode###1026" o:spid="_x0000_s1026" type="#_x0000_t202" alt="off" style="position:absolute;margin-left:128.6pt;margin-top:-1584.2pt;width:83.35pt;height:20.85pt;z-index:251661312;visibility:visible;mso-wrap-style:square;mso-width-percent:0;mso-height-percent:0;mso-wrap-distance-left:9pt;mso-wrap-distance-top:0;mso-wrap-distance-right:9pt;mso-wrap-distance-bottom:0;mso-position-horizontal:right;mso-position-horizontal-relative:text;mso-position-vertical:absolute;mso-position-vertical-relative:page;mso-width-percent:0;mso-height-percent:0;mso-width-relative:page;mso-height-relative:page;v-text-anchor:top" o:gfxdata="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" stroked="f">
           <v:textbox inset="0,0,0,0">
             <w:txbxContent>
               <w:tbl>
@@ -7411,6 +7465,7 @@
   <w:style w:type="paragraph" w:default="1" w:styleId="Normal">
     <w:name w:val="Normal"/>
     <w:qFormat/>
+    <w:rsid w:val="009102F5"/>
   </w:style>
   <w:style w:type="paragraph" w:styleId="Heading1">
     <w:name w:val="heading 1"/>
@@ -9343,6 +9398,7 @@
     <w:rsid w:val="00220A82"/>
     <w:rsid w:val="005F061E"/>
     <w:rsid w:val="00F4176E"/>
+    <w:rsid w:val="00F5291C"/>
   </w:rsids>
   <m:mathPr>
     <m:mathFont m:val="Cambria Math"/>

</xml_diff>

<commit_message>
final final final testprotokoll
</commit_message>
<xml_diff>
--- a/testprotokoll.docx
+++ b/testprotokoll.docx
@@ -1225,12 +1225,9 @@
               </w:rPr>
             </w:pPr>
             <w:r>
-              <w:t>Das Ergebnis war das Erwartete Ergebnis</w:t>
+              <w:t>Es gab einen POST-Request mit dem Status Code 200. Ich wurde zur index Seite weitergeleitet.</w:t>
             </w:r>
           </w:p>
-          <w:p/>
-          <w:p/>
-          <w:p/>
           <w:p/>
         </w:tc>
       </w:tr>
@@ -1438,6 +1435,9 @@
           <w:p>
             <w:r>
               <w:t>Bei Betätigung des Edit-Knopfs unten rechts auf einer beliebigen Karte sollte sich ein Menü öffnen, in dem anschließend die Informationen bearbeitet werden können. Nach dem Klicken auf den Save-Knopf erscheint eine Benachrichtigung oben links, die entweder einen Erfolg oder einen Fehler anzeigt.</w:t>
+            </w:r>
+            <w:r>
+              <w:t xml:space="preserve"> Dazu kann man auch den einzelnen Task löschen indem man neben dem edit Knopf den Mülleimer klickt.</w:t>
             </w:r>
           </w:p>
         </w:tc>
@@ -1666,7 +1666,7 @@
               </w:rPr>
             </w:pPr>
             <w:r>
-              <w:t>Das Ergebnis war das Erwartete Ergebnis</w:t>
+              <w:t>Als ich die Website öffnete sah ich als authentifizierter Nutzer Alle Tasks. Als ich auf den Edit Knopf drückte erfolgte ein PUT Request der den Status 200 hatte. Nach dem Löschen erfolgte ein DELETE-Request mit dem Status 200.</w:t>
             </w:r>
           </w:p>
           <w:p/>
@@ -2098,24 +2098,10 @@
             <w:tcW w:w="6662" w:type="dxa"/>
           </w:tcPr>
           <w:p>
-            <w:pPr>
-              <w:rPr>
-                <w:caps/>
-              </w:rPr>
-            </w:pPr>
             <w:r>
-              <w:t>Das Ergebnis war das Erwartete Ergebn</w:t>
-            </w:r>
-            <w:r>
-              <w:t>i</w:t>
-            </w:r>
-            <w:r>
-              <w:t>s</w:t>
+              <w:t>Der Task wurde einzeln mit einem Edit Pop-up angezeigt. Im Network Tab gab es einen Aufruf auf die spezifische ID. Der Status dieses Requests war 200.</w:t>
             </w:r>
           </w:p>
-          <w:p/>
-          <w:p/>
-          <w:p/>
         </w:tc>
       </w:tr>
     </w:tbl>
@@ -9396,9 +9382,9 @@
   <w:rsids>
     <w:rsidRoot w:val="00220A82"/>
     <w:rsid w:val="00220A82"/>
+    <w:rsid w:val="005A75D9"/>
     <w:rsid w:val="005F061E"/>
     <w:rsid w:val="00F4176E"/>
-    <w:rsid w:val="00F5291C"/>
   </w:rsids>
   <m:mathPr>
     <m:mathFont m:val="Cambria Math"/>

</xml_diff>